<commit_message>
Updated screenshots in Lab 6
</commit_message>
<xml_diff>
--- a/Labs/Source/Lab 6 - Machine Learning.docx
+++ b/Labs/Source/Lab 6 - Machine Learning.docx
@@ -1,6 +1,6 @@
 
 <file path=word/document.xml><?xml version="1.0" encoding="utf-8"?>
-<w:document xmlns:wpc="http://schemas.microsoft.com/office/word/2010/wordprocessingCanvas" xmlns:cx="http://schemas.microsoft.com/office/drawing/2014/chartex" xmlns:cx1="http://schemas.microsoft.com/office/drawing/2015/9/8/chartex" xmlns:cx2="http://schemas.microsoft.com/office/drawing/2015/10/21/chartex" xmlns:cx3="http://schemas.microsoft.com/office/drawing/2016/5/9/chartex" xmlns:cx4="http://schemas.microsoft.com/office/drawing/2016/5/10/chartex" xmlns:cx5="http://schemas.microsoft.com/office/drawing/2016/5/11/chartex" xmlns:mc="http://schemas.openxmlformats.org/markup-compatibility/2006" xmlns:o="urn:schemas-microsoft-com:office:office" xmlns:r="http://schemas.openxmlformats.org/officeDocument/2006/relationships" xmlns:m="http://schemas.openxmlformats.org/officeDocument/2006/math" xmlns:v="urn:schemas-microsoft-com:vml" xmlns:wp14="http://schemas.microsoft.com/office/word/2010/wordprocessingDrawing" xmlns:wp="http://schemas.openxmlformats.org/drawingml/2006/wordprocessingDrawing" xmlns:w10="urn:schemas-microsoft-com:office:word" xmlns:w="http://schemas.openxmlformats.org/wordprocessingml/2006/main" xmlns:w14="http://schemas.microsoft.com/office/word/2010/wordml" xmlns:w15="http://schemas.microsoft.com/office/word/2012/wordml" xmlns:w16se="http://schemas.microsoft.com/office/word/2015/wordml/symex" xmlns:wpg="http://schemas.microsoft.com/office/word/2010/wordprocessingGroup" xmlns:wpi="http://schemas.microsoft.com/office/word/2010/wordprocessingInk" xmlns:wne="http://schemas.microsoft.com/office/word/2006/wordml" xmlns:wps="http://schemas.microsoft.com/office/word/2010/wordprocessingShape" mc:Ignorable="w14 w15 w16se wp14">
+<w:document xmlns:wpc="http://schemas.microsoft.com/office/word/2010/wordprocessingCanvas" xmlns:cx="http://schemas.microsoft.com/office/drawing/2014/chartex" xmlns:cx1="http://schemas.microsoft.com/office/drawing/2015/9/8/chartex" xmlns:cx2="http://schemas.microsoft.com/office/drawing/2015/10/21/chartex" xmlns:cx3="http://schemas.microsoft.com/office/drawing/2016/5/9/chartex" xmlns:cx4="http://schemas.microsoft.com/office/drawing/2016/5/10/chartex" xmlns:cx5="http://schemas.microsoft.com/office/drawing/2016/5/11/chartex" xmlns:cx6="http://schemas.microsoft.com/office/drawing/2016/5/12/chartex" xmlns:cx7="http://schemas.microsoft.com/office/drawing/2016/5/13/chartex" xmlns:cx8="http://schemas.microsoft.com/office/drawing/2016/5/14/chartex" xmlns:mc="http://schemas.openxmlformats.org/markup-compatibility/2006" xmlns:o="urn:schemas-microsoft-com:office:office" xmlns:r="http://schemas.openxmlformats.org/officeDocument/2006/relationships" xmlns:m="http://schemas.openxmlformats.org/officeDocument/2006/math" xmlns:v="urn:schemas-microsoft-com:vml" xmlns:wp14="http://schemas.microsoft.com/office/word/2010/wordprocessingDrawing" xmlns:wp="http://schemas.openxmlformats.org/drawingml/2006/wordprocessingDrawing" xmlns:w10="urn:schemas-microsoft-com:office:word" xmlns:w="http://schemas.openxmlformats.org/wordprocessingml/2006/main" xmlns:w14="http://schemas.microsoft.com/office/word/2010/wordml" xmlns:w15="http://schemas.microsoft.com/office/word/2012/wordml" xmlns:w16se="http://schemas.microsoft.com/office/word/2015/wordml/symex" xmlns:wpg="http://schemas.microsoft.com/office/word/2010/wordprocessingGroup" xmlns:wpi="http://schemas.microsoft.com/office/word/2010/wordprocessingInk" xmlns:wne="http://schemas.microsoft.com/office/word/2006/wordml" xmlns:wps="http://schemas.microsoft.com/office/word/2010/wordprocessingShape" mc:Ignorable="w14 w15 w16se wp14">
   <w:body>
     <w:p>
       <w:pPr>
@@ -10729,10 +10729,10 @@
           <w:noProof/>
         </w:rPr>
         <w:drawing>
-          <wp:inline distT="0" distB="0" distL="0" distR="0" wp14:anchorId="65D769BB" wp14:editId="0FA9FAA6">
-            <wp:extent cx="4897526" cy="4175978"/>
-            <wp:effectExtent l="0" t="0" r="0" b="0"/>
-            <wp:docPr id="16" name="Picture 16"/>
+          <wp:inline distT="0" distB="0" distL="0" distR="0" wp14:anchorId="59D192AB" wp14:editId="04DC5F53">
+            <wp:extent cx="4972050" cy="4855186"/>
+            <wp:effectExtent l="0" t="0" r="0" b="3175"/>
+            <wp:docPr id="8" name="Picture 8"/>
             <wp:cNvGraphicFramePr>
               <a:graphicFrameLocks xmlns:a="http://schemas.openxmlformats.org/drawingml/2006/main" noChangeAspect="1"/>
             </wp:cNvGraphicFramePr>
@@ -10752,7 +10752,7 @@
                   <pic:spPr>
                     <a:xfrm>
                       <a:off x="0" y="0"/>
-                      <a:ext cx="4902617" cy="4180319"/>
+                      <a:ext cx="4980504" cy="4863441"/>
                     </a:xfrm>
                     <a:prstGeom prst="rect">
                       <a:avLst/>
@@ -10961,17 +10961,7 @@
           <w:b/>
           <w:szCs w:val="20"/>
         </w:rPr>
-        <w:t>Pr</w:t>
-      </w:r>
-      <w:bookmarkStart w:id="0" w:name="_GoBack"/>
-      <w:bookmarkEnd w:id="0"/>
-      <w:r>
-        <w:rPr>
-          <w:rFonts w:ascii="Calibri" w:eastAsia="Times New Roman" w:hAnsi="Calibri" w:cs="Segoe UI"/>
-          <w:b/>
-          <w:szCs w:val="20"/>
-        </w:rPr>
-        <w:t>operties</w:t>
+        <w:t>Properties</w:t>
       </w:r>
       <w:r>
         <w:rPr>
@@ -11174,6 +11164,7 @@
           <w:b/>
           <w:szCs w:val="20"/>
         </w:rPr>
+        <w:lastRenderedPageBreak/>
         <w:t>Basic math function</w:t>
       </w:r>
       <w:r>
@@ -11307,12 +11298,11 @@
         <w:rPr>
           <w:noProof/>
         </w:rPr>
-        <w:lastRenderedPageBreak/>
         <w:drawing>
-          <wp:inline distT="0" distB="0" distL="0" distR="0" wp14:anchorId="0B6202B6" wp14:editId="359D66AF">
-            <wp:extent cx="4882896" cy="4624144"/>
-            <wp:effectExtent l="0" t="0" r="0" b="5080"/>
-            <wp:docPr id="22" name="Picture 22"/>
+          <wp:inline distT="0" distB="0" distL="0" distR="0" wp14:anchorId="17AC71F7" wp14:editId="5DE73E12">
+            <wp:extent cx="5027628" cy="4919663"/>
+            <wp:effectExtent l="0" t="0" r="1905" b="0"/>
+            <wp:docPr id="11" name="Picture 11"/>
             <wp:cNvGraphicFramePr>
               <a:graphicFrameLocks xmlns:a="http://schemas.openxmlformats.org/drawingml/2006/main" noChangeAspect="1"/>
             </wp:cNvGraphicFramePr>
@@ -11332,7 +11322,7 @@
                   <pic:spPr>
                     <a:xfrm>
                       <a:off x="0" y="0"/>
-                      <a:ext cx="4890251" cy="4631109"/>
+                      <a:ext cx="5031238" cy="4923196"/>
                     </a:xfrm>
                     <a:prstGeom prst="rect">
                       <a:avLst/>
@@ -11446,6 +11436,8 @@
         </w:rPr>
         <w:t>Deploy and Use the Web Service</w:t>
       </w:r>
+      <w:bookmarkStart w:id="0" w:name="_GoBack"/>
+      <w:bookmarkEnd w:id="0"/>
     </w:p>
     <w:p>
       <w:pPr>
@@ -11804,6 +11796,7 @@
         <w:rPr>
           <w:b/>
         </w:rPr>
+        <w:lastRenderedPageBreak/>
         <w:t>aspiration</w:t>
       </w:r>
       <w:r>
@@ -11906,7 +11899,6 @@
         <w:rPr>
           <w:b/>
         </w:rPr>
-        <w:lastRenderedPageBreak/>
         <w:t>wheel</w:t>
       </w:r>
       <w:r>
@@ -12373,6 +12365,7 @@
         <w:rPr>
           <w:noProof/>
         </w:rPr>
+        <w:lastRenderedPageBreak/>
         <w:drawing>
           <wp:inline distT="0" distB="0" distL="0" distR="0" wp14:anchorId="570DD630" wp14:editId="48DEC0F6">
             <wp:extent cx="2103120" cy="2073394"/>
@@ -12419,7 +12412,6 @@
         </w:numPr>
       </w:pPr>
       <w:r>
-        <w:lastRenderedPageBreak/>
         <w:t xml:space="preserve">Add a </w:t>
       </w:r>
       <w:r>
@@ -12791,6 +12783,7 @@
           <w:rFonts w:eastAsia="Times New Roman" w:cs="Segoe UI"/>
           <w:b/>
         </w:rPr>
+        <w:lastRenderedPageBreak/>
         <w:t>Assign Label Model</w:t>
       </w:r>
       <w:r>
@@ -12971,7 +12964,6 @@
         <w:rPr>
           <w:noProof/>
         </w:rPr>
-        <w:lastRenderedPageBreak/>
         <w:drawing>
           <wp:inline distT="0" distB="0" distL="0" distR="0" wp14:anchorId="700F1FA1" wp14:editId="7B3C9F84">
             <wp:extent cx="3906317" cy="3826605"/>
@@ -13056,6 +13048,7 @@
         <w:rPr>
           <w:noProof/>
         </w:rPr>
+        <w:lastRenderedPageBreak/>
         <w:drawing>
           <wp:inline distT="0" distB="0" distL="0" distR="0" wp14:anchorId="6C483586" wp14:editId="50F5FD26">
             <wp:extent cx="4200038" cy="3339389"/>
@@ -13126,14 +13119,7 @@
         <w:rPr>
           <w:rFonts w:eastAsia="Times New Roman" w:cs="Segoe UI"/>
         </w:rPr>
-        <w:t xml:space="preserve">shows the two clusters {0,1}. The visualization shows the proportions of people assigned to each cluster. Interestingly, the cluster assignments do not </w:t>
-      </w:r>
-      <w:r>
-        <w:rPr>
-          <w:rFonts w:eastAsia="Times New Roman" w:cs="Segoe UI"/>
-        </w:rPr>
-        <w:lastRenderedPageBreak/>
-        <w:t>correspond exactly with the high and low income classifications, indicating that there may be some more complex combination of factors that differentiates the people in this dataset</w:t>
+        <w:t>shows the two clusters {0,1}. The visualization shows the proportions of people assigned to each cluster. Interestingly, the cluster assignments do not correspond exactly with the high and low income classifications, indicating that there may be some more complex combination of factors that differentiates the people in this dataset</w:t>
       </w:r>
       <w:r>
         <w:t>.</w:t>
@@ -13267,7 +13253,7 @@
 </file>
 
 <file path=word/endnotes.xml><?xml version="1.0" encoding="utf-8"?>
-<w:endnotes xmlns:wpc="http://schemas.microsoft.com/office/word/2010/wordprocessingCanvas" xmlns:cx="http://schemas.microsoft.com/office/drawing/2014/chartex" xmlns:cx1="http://schemas.microsoft.com/office/drawing/2015/9/8/chartex" xmlns:cx2="http://schemas.microsoft.com/office/drawing/2015/10/21/chartex" xmlns:cx3="http://schemas.microsoft.com/office/drawing/2016/5/9/chartex" xmlns:cx4="http://schemas.microsoft.com/office/drawing/2016/5/10/chartex" xmlns:cx5="http://schemas.microsoft.com/office/drawing/2016/5/11/chartex" xmlns:mc="http://schemas.openxmlformats.org/markup-compatibility/2006" xmlns:o="urn:schemas-microsoft-com:office:office" xmlns:r="http://schemas.openxmlformats.org/officeDocument/2006/relationships" xmlns:m="http://schemas.openxmlformats.org/officeDocument/2006/math" xmlns:v="urn:schemas-microsoft-com:vml" xmlns:wp14="http://schemas.microsoft.com/office/word/2010/wordprocessingDrawing" xmlns:wp="http://schemas.openxmlformats.org/drawingml/2006/wordprocessingDrawing" xmlns:w10="urn:schemas-microsoft-com:office:word" xmlns:w="http://schemas.openxmlformats.org/wordprocessingml/2006/main" xmlns:w14="http://schemas.microsoft.com/office/word/2010/wordml" xmlns:w15="http://schemas.microsoft.com/office/word/2012/wordml" xmlns:w16se="http://schemas.microsoft.com/office/word/2015/wordml/symex" xmlns:wpg="http://schemas.microsoft.com/office/word/2010/wordprocessingGroup" xmlns:wpi="http://schemas.microsoft.com/office/word/2010/wordprocessingInk" xmlns:wne="http://schemas.microsoft.com/office/word/2006/wordml" xmlns:wps="http://schemas.microsoft.com/office/word/2010/wordprocessingShape" mc:Ignorable="w14 w15 w16se wp14">
+<w:endnotes xmlns:wpc="http://schemas.microsoft.com/office/word/2010/wordprocessingCanvas" xmlns:cx="http://schemas.microsoft.com/office/drawing/2014/chartex" xmlns:cx1="http://schemas.microsoft.com/office/drawing/2015/9/8/chartex" xmlns:cx2="http://schemas.microsoft.com/office/drawing/2015/10/21/chartex" xmlns:cx3="http://schemas.microsoft.com/office/drawing/2016/5/9/chartex" xmlns:cx4="http://schemas.microsoft.com/office/drawing/2016/5/10/chartex" xmlns:cx5="http://schemas.microsoft.com/office/drawing/2016/5/11/chartex" xmlns:cx6="http://schemas.microsoft.com/office/drawing/2016/5/12/chartex" xmlns:cx7="http://schemas.microsoft.com/office/drawing/2016/5/13/chartex" xmlns:cx8="http://schemas.microsoft.com/office/drawing/2016/5/14/chartex" xmlns:mc="http://schemas.openxmlformats.org/markup-compatibility/2006" xmlns:o="urn:schemas-microsoft-com:office:office" xmlns:r="http://schemas.openxmlformats.org/officeDocument/2006/relationships" xmlns:m="http://schemas.openxmlformats.org/officeDocument/2006/math" xmlns:v="urn:schemas-microsoft-com:vml" xmlns:wp14="http://schemas.microsoft.com/office/word/2010/wordprocessingDrawing" xmlns:wp="http://schemas.openxmlformats.org/drawingml/2006/wordprocessingDrawing" xmlns:w10="urn:schemas-microsoft-com:office:word" xmlns:w="http://schemas.openxmlformats.org/wordprocessingml/2006/main" xmlns:w14="http://schemas.microsoft.com/office/word/2010/wordml" xmlns:w15="http://schemas.microsoft.com/office/word/2012/wordml" xmlns:w16se="http://schemas.microsoft.com/office/word/2015/wordml/symex" xmlns:wpg="http://schemas.microsoft.com/office/word/2010/wordprocessingGroup" xmlns:wpi="http://schemas.microsoft.com/office/word/2010/wordprocessingInk" xmlns:wne="http://schemas.microsoft.com/office/word/2006/wordml" xmlns:wps="http://schemas.microsoft.com/office/word/2010/wordprocessingShape" mc:Ignorable="w14 w15 w16se wp14">
   <w:endnote w:type="separator" w:id="-1">
     <w:p>
       <w:pPr>
@@ -13292,7 +13278,7 @@
 </file>
 
 <file path=word/footnotes.xml><?xml version="1.0" encoding="utf-8"?>
-<w:footnotes xmlns:wpc="http://schemas.microsoft.com/office/word/2010/wordprocessingCanvas" xmlns:cx="http://schemas.microsoft.com/office/drawing/2014/chartex" xmlns:cx1="http://schemas.microsoft.com/office/drawing/2015/9/8/chartex" xmlns:cx2="http://schemas.microsoft.com/office/drawing/2015/10/21/chartex" xmlns:cx3="http://schemas.microsoft.com/office/drawing/2016/5/9/chartex" xmlns:cx4="http://schemas.microsoft.com/office/drawing/2016/5/10/chartex" xmlns:cx5="http://schemas.microsoft.com/office/drawing/2016/5/11/chartex" xmlns:mc="http://schemas.openxmlformats.org/markup-compatibility/2006" xmlns:o="urn:schemas-microsoft-com:office:office" xmlns:r="http://schemas.openxmlformats.org/officeDocument/2006/relationships" xmlns:m="http://schemas.openxmlformats.org/officeDocument/2006/math" xmlns:v="urn:schemas-microsoft-com:vml" xmlns:wp14="http://schemas.microsoft.com/office/word/2010/wordprocessingDrawing" xmlns:wp="http://schemas.openxmlformats.org/drawingml/2006/wordprocessingDrawing" xmlns:w10="urn:schemas-microsoft-com:office:word" xmlns:w="http://schemas.openxmlformats.org/wordprocessingml/2006/main" xmlns:w14="http://schemas.microsoft.com/office/word/2010/wordml" xmlns:w15="http://schemas.microsoft.com/office/word/2012/wordml" xmlns:w16se="http://schemas.microsoft.com/office/word/2015/wordml/symex" xmlns:wpg="http://schemas.microsoft.com/office/word/2010/wordprocessingGroup" xmlns:wpi="http://schemas.microsoft.com/office/word/2010/wordprocessingInk" xmlns:wne="http://schemas.microsoft.com/office/word/2006/wordml" xmlns:wps="http://schemas.microsoft.com/office/word/2010/wordprocessingShape" mc:Ignorable="w14 w15 w16se wp14">
+<w:footnotes xmlns:wpc="http://schemas.microsoft.com/office/word/2010/wordprocessingCanvas" xmlns:cx="http://schemas.microsoft.com/office/drawing/2014/chartex" xmlns:cx1="http://schemas.microsoft.com/office/drawing/2015/9/8/chartex" xmlns:cx2="http://schemas.microsoft.com/office/drawing/2015/10/21/chartex" xmlns:cx3="http://schemas.microsoft.com/office/drawing/2016/5/9/chartex" xmlns:cx4="http://schemas.microsoft.com/office/drawing/2016/5/10/chartex" xmlns:cx5="http://schemas.microsoft.com/office/drawing/2016/5/11/chartex" xmlns:cx6="http://schemas.microsoft.com/office/drawing/2016/5/12/chartex" xmlns:cx7="http://schemas.microsoft.com/office/drawing/2016/5/13/chartex" xmlns:cx8="http://schemas.microsoft.com/office/drawing/2016/5/14/chartex" xmlns:mc="http://schemas.openxmlformats.org/markup-compatibility/2006" xmlns:o="urn:schemas-microsoft-com:office:office" xmlns:r="http://schemas.openxmlformats.org/officeDocument/2006/relationships" xmlns:m="http://schemas.openxmlformats.org/officeDocument/2006/math" xmlns:v="urn:schemas-microsoft-com:vml" xmlns:wp14="http://schemas.microsoft.com/office/word/2010/wordprocessingDrawing" xmlns:wp="http://schemas.openxmlformats.org/drawingml/2006/wordprocessingDrawing" xmlns:w10="urn:schemas-microsoft-com:office:word" xmlns:w="http://schemas.openxmlformats.org/wordprocessingml/2006/main" xmlns:w14="http://schemas.microsoft.com/office/word/2010/wordml" xmlns:w15="http://schemas.microsoft.com/office/word/2012/wordml" xmlns:w16se="http://schemas.microsoft.com/office/word/2015/wordml/symex" xmlns:wpg="http://schemas.microsoft.com/office/word/2010/wordprocessingGroup" xmlns:wpi="http://schemas.microsoft.com/office/word/2010/wordprocessingInk" xmlns:wne="http://schemas.microsoft.com/office/word/2006/wordml" xmlns:wps="http://schemas.microsoft.com/office/word/2010/wordprocessingShape" mc:Ignorable="w14 w15 w16se wp14">
   <w:footnote w:type="separator" w:id="-1">
     <w:p>
       <w:pPr>
@@ -13317,7 +13303,7 @@
 </file>
 
 <file path=word/header1.xml><?xml version="1.0" encoding="utf-8"?>
-<w:hdr xmlns:wpc="http://schemas.microsoft.com/office/word/2010/wordprocessingCanvas" xmlns:cx="http://schemas.microsoft.com/office/drawing/2014/chartex" xmlns:cx1="http://schemas.microsoft.com/office/drawing/2015/9/8/chartex" xmlns:cx2="http://schemas.microsoft.com/office/drawing/2015/10/21/chartex" xmlns:cx3="http://schemas.microsoft.com/office/drawing/2016/5/9/chartex" xmlns:cx4="http://schemas.microsoft.com/office/drawing/2016/5/10/chartex" xmlns:cx5="http://schemas.microsoft.com/office/drawing/2016/5/11/chartex" xmlns:mc="http://schemas.openxmlformats.org/markup-compatibility/2006" xmlns:o="urn:schemas-microsoft-com:office:office" xmlns:r="http://schemas.openxmlformats.org/officeDocument/2006/relationships" xmlns:m="http://schemas.openxmlformats.org/officeDocument/2006/math" xmlns:v="urn:schemas-microsoft-com:vml" xmlns:wp14="http://schemas.microsoft.com/office/word/2010/wordprocessingDrawing" xmlns:wp="http://schemas.openxmlformats.org/drawingml/2006/wordprocessingDrawing" xmlns:w10="urn:schemas-microsoft-com:office:word" xmlns:w="http://schemas.openxmlformats.org/wordprocessingml/2006/main" xmlns:w14="http://schemas.microsoft.com/office/word/2010/wordml" xmlns:w15="http://schemas.microsoft.com/office/word/2012/wordml" xmlns:w16se="http://schemas.microsoft.com/office/word/2015/wordml/symex" xmlns:wpg="http://schemas.microsoft.com/office/word/2010/wordprocessingGroup" xmlns:wpi="http://schemas.microsoft.com/office/word/2010/wordprocessingInk" xmlns:wne="http://schemas.microsoft.com/office/word/2006/wordml" xmlns:wps="http://schemas.microsoft.com/office/word/2010/wordprocessingShape" mc:Ignorable="w14 w15 w16se wp14">
+<w:hdr xmlns:wpc="http://schemas.microsoft.com/office/word/2010/wordprocessingCanvas" xmlns:cx="http://schemas.microsoft.com/office/drawing/2014/chartex" xmlns:cx1="http://schemas.microsoft.com/office/drawing/2015/9/8/chartex" xmlns:cx2="http://schemas.microsoft.com/office/drawing/2015/10/21/chartex" xmlns:cx3="http://schemas.microsoft.com/office/drawing/2016/5/9/chartex" xmlns:cx4="http://schemas.microsoft.com/office/drawing/2016/5/10/chartex" xmlns:cx5="http://schemas.microsoft.com/office/drawing/2016/5/11/chartex" xmlns:cx6="http://schemas.microsoft.com/office/drawing/2016/5/12/chartex" xmlns:cx7="http://schemas.microsoft.com/office/drawing/2016/5/13/chartex" xmlns:cx8="http://schemas.microsoft.com/office/drawing/2016/5/14/chartex" xmlns:mc="http://schemas.openxmlformats.org/markup-compatibility/2006" xmlns:o="urn:schemas-microsoft-com:office:office" xmlns:r="http://schemas.openxmlformats.org/officeDocument/2006/relationships" xmlns:m="http://schemas.openxmlformats.org/officeDocument/2006/math" xmlns:v="urn:schemas-microsoft-com:vml" xmlns:wp14="http://schemas.microsoft.com/office/word/2010/wordprocessingDrawing" xmlns:wp="http://schemas.openxmlformats.org/drawingml/2006/wordprocessingDrawing" xmlns:w10="urn:schemas-microsoft-com:office:word" xmlns:w="http://schemas.openxmlformats.org/wordprocessingml/2006/main" xmlns:w14="http://schemas.microsoft.com/office/word/2010/wordml" xmlns:w15="http://schemas.microsoft.com/office/word/2012/wordml" xmlns:w16se="http://schemas.microsoft.com/office/word/2015/wordml/symex" xmlns:wpg="http://schemas.microsoft.com/office/word/2010/wordprocessingGroup" xmlns:wpi="http://schemas.microsoft.com/office/word/2010/wordprocessingInk" xmlns:wne="http://schemas.microsoft.com/office/word/2006/wordml" xmlns:wps="http://schemas.microsoft.com/office/word/2010/wordprocessingShape" mc:Ignorable="w14 w15 w16se wp14">
   <w:p>
     <w:pPr>
       <w:pStyle w:val="Header"/>
@@ -13337,7 +13323,7 @@
 </file>
 
 <file path=word/numbering.xml><?xml version="1.0" encoding="utf-8"?>
-<w:numbering xmlns:wpc="http://schemas.microsoft.com/office/word/2010/wordprocessingCanvas" xmlns:cx="http://schemas.microsoft.com/office/drawing/2014/chartex" xmlns:cx1="http://schemas.microsoft.com/office/drawing/2015/9/8/chartex" xmlns:cx2="http://schemas.microsoft.com/office/drawing/2015/10/21/chartex" xmlns:cx3="http://schemas.microsoft.com/office/drawing/2016/5/9/chartex" xmlns:cx4="http://schemas.microsoft.com/office/drawing/2016/5/10/chartex" xmlns:cx5="http://schemas.microsoft.com/office/drawing/2016/5/11/chartex" xmlns:mc="http://schemas.openxmlformats.org/markup-compatibility/2006" xmlns:o="urn:schemas-microsoft-com:office:office" xmlns:r="http://schemas.openxmlformats.org/officeDocument/2006/relationships" xmlns:m="http://schemas.openxmlformats.org/officeDocument/2006/math" xmlns:v="urn:schemas-microsoft-com:vml" xmlns:wp14="http://schemas.microsoft.com/office/word/2010/wordprocessingDrawing" xmlns:wp="http://schemas.openxmlformats.org/drawingml/2006/wordprocessingDrawing" xmlns:w10="urn:schemas-microsoft-com:office:word" xmlns:w="http://schemas.openxmlformats.org/wordprocessingml/2006/main" xmlns:w14="http://schemas.microsoft.com/office/word/2010/wordml" xmlns:w15="http://schemas.microsoft.com/office/word/2012/wordml" xmlns:w16se="http://schemas.microsoft.com/office/word/2015/wordml/symex" xmlns:wpg="http://schemas.microsoft.com/office/word/2010/wordprocessingGroup" xmlns:wpi="http://schemas.microsoft.com/office/word/2010/wordprocessingInk" xmlns:wne="http://schemas.microsoft.com/office/word/2006/wordml" xmlns:wps="http://schemas.microsoft.com/office/word/2010/wordprocessingShape" mc:Ignorable="w14 w15 w16se wp14">
+<w:numbering xmlns:wpc="http://schemas.microsoft.com/office/word/2010/wordprocessingCanvas" xmlns:cx="http://schemas.microsoft.com/office/drawing/2014/chartex" xmlns:cx1="http://schemas.microsoft.com/office/drawing/2015/9/8/chartex" xmlns:cx2="http://schemas.microsoft.com/office/drawing/2015/10/21/chartex" xmlns:cx3="http://schemas.microsoft.com/office/drawing/2016/5/9/chartex" xmlns:cx4="http://schemas.microsoft.com/office/drawing/2016/5/10/chartex" xmlns:cx5="http://schemas.microsoft.com/office/drawing/2016/5/11/chartex" xmlns:cx6="http://schemas.microsoft.com/office/drawing/2016/5/12/chartex" xmlns:cx7="http://schemas.microsoft.com/office/drawing/2016/5/13/chartex" xmlns:cx8="http://schemas.microsoft.com/office/drawing/2016/5/14/chartex" xmlns:mc="http://schemas.openxmlformats.org/markup-compatibility/2006" xmlns:o="urn:schemas-microsoft-com:office:office" xmlns:r="http://schemas.openxmlformats.org/officeDocument/2006/relationships" xmlns:m="http://schemas.openxmlformats.org/officeDocument/2006/math" xmlns:v="urn:schemas-microsoft-com:vml" xmlns:wp14="http://schemas.microsoft.com/office/word/2010/wordprocessingDrawing" xmlns:wp="http://schemas.openxmlformats.org/drawingml/2006/wordprocessingDrawing" xmlns:w10="urn:schemas-microsoft-com:office:word" xmlns:w="http://schemas.openxmlformats.org/wordprocessingml/2006/main" xmlns:w14="http://schemas.microsoft.com/office/word/2010/wordml" xmlns:w15="http://schemas.microsoft.com/office/word/2012/wordml" xmlns:w16se="http://schemas.microsoft.com/office/word/2015/wordml/symex" xmlns:wpg="http://schemas.microsoft.com/office/word/2010/wordprocessingGroup" xmlns:wpi="http://schemas.microsoft.com/office/word/2010/wordprocessingInk" xmlns:wne="http://schemas.microsoft.com/office/word/2006/wordml" xmlns:wps="http://schemas.microsoft.com/office/word/2010/wordprocessingShape" mc:Ignorable="w14 w15 w16se wp14">
   <w:abstractNum w:abstractNumId="0" w15:restartNumberingAfterBreak="0">
     <w:nsid w:val="00C53D5C"/>
     <w:multiLevelType w:val="hybridMultilevel"/>
@@ -16567,15 +16553,6 @@
 </file>
 
 <file path=customXml/item1.xml><?xml version="1.0" encoding="utf-8"?>
-<?mso-contentType ?>
-<FormTemplates xmlns="http://schemas.microsoft.com/sharepoint/v3/contenttype/forms">
-  <Display>DocumentLibraryForm</Display>
-  <Edit>DocumentLibraryForm</Edit>
-  <New>DocumentLibraryForm</New>
-</FormTemplates>
-</file>
-
-<file path=customXml/item2.xml><?xml version="1.0" encoding="utf-8"?>
 <p:properties xmlns:p="http://schemas.microsoft.com/office/2006/metadata/properties" xmlns:xsi="http://www.w3.org/2001/XMLSchema-instance" xmlns:pc="http://schemas.microsoft.com/office/infopath/2007/PartnerControls">
   <documentManagement>
     <SharedWithUsers xmlns="636b0322-90fb-440c-9cbc-22749e7231e9">
@@ -16587,6 +16564,15 @@
     </SharedWithUsers>
   </documentManagement>
 </p:properties>
+</file>
+
+<file path=customXml/item2.xml><?xml version="1.0" encoding="utf-8"?>
+<?mso-contentType ?>
+<FormTemplates xmlns="http://schemas.microsoft.com/sharepoint/v3/contenttype/forms">
+  <Display>DocumentLibraryForm</Display>
+  <Edit>DocumentLibraryForm</Edit>
+  <New>DocumentLibraryForm</New>
+</FormTemplates>
 </file>
 
 <file path=customXml/item3.xml><?xml version="1.0" encoding="utf-8"?>
@@ -16734,19 +16720,19 @@
 </file>
 
 <file path=customXml/itemProps1.xml><?xml version="1.0" encoding="utf-8"?>
-<ds:datastoreItem xmlns:ds="http://schemas.openxmlformats.org/officeDocument/2006/customXml" ds:itemID="{C4CFD253-4EFA-404C-8C1C-65E19D3D22E9}">
+<ds:datastoreItem xmlns:ds="http://schemas.openxmlformats.org/officeDocument/2006/customXml" ds:itemID="{531F6DDD-182A-4D16-9226-8550A4C0EFF3}">
   <ds:schemaRefs>
-    <ds:schemaRef ds:uri="http://schemas.microsoft.com/sharepoint/v3/contenttype/forms"/>
+    <ds:schemaRef ds:uri="http://schemas.microsoft.com/office/2006/metadata/properties"/>
+    <ds:schemaRef ds:uri="http://schemas.microsoft.com/office/infopath/2007/PartnerControls"/>
+    <ds:schemaRef ds:uri="636b0322-90fb-440c-9cbc-22749e7231e9"/>
   </ds:schemaRefs>
 </ds:datastoreItem>
 </file>
 
 <file path=customXml/itemProps2.xml><?xml version="1.0" encoding="utf-8"?>
-<ds:datastoreItem xmlns:ds="http://schemas.openxmlformats.org/officeDocument/2006/customXml" ds:itemID="{531F6DDD-182A-4D16-9226-8550A4C0EFF3}">
+<ds:datastoreItem xmlns:ds="http://schemas.openxmlformats.org/officeDocument/2006/customXml" ds:itemID="{C4CFD253-4EFA-404C-8C1C-65E19D3D22E9}">
   <ds:schemaRefs>
-    <ds:schemaRef ds:uri="http://schemas.microsoft.com/office/2006/metadata/properties"/>
-    <ds:schemaRef ds:uri="http://schemas.microsoft.com/office/infopath/2007/PartnerControls"/>
-    <ds:schemaRef ds:uri="636b0322-90fb-440c-9cbc-22749e7231e9"/>
+    <ds:schemaRef ds:uri="http://schemas.microsoft.com/sharepoint/v3/contenttype/forms"/>
   </ds:schemaRefs>
 </ds:datastoreItem>
 </file>
@@ -16770,7 +16756,7 @@
 </file>
 
 <file path=customXml/itemProps4.xml><?xml version="1.0" encoding="utf-8"?>
-<ds:datastoreItem xmlns:ds="http://schemas.openxmlformats.org/officeDocument/2006/customXml" ds:itemID="{313CE576-6A50-4E7E-901C-F17CEDEF939B}">
+<ds:datastoreItem xmlns:ds="http://schemas.openxmlformats.org/officeDocument/2006/customXml" ds:itemID="{4BD8668A-75AA-4B57-9D4E-AC1951984DBE}">
   <ds:schemaRefs>
     <ds:schemaRef ds:uri="http://schemas.openxmlformats.org/officeDocument/2006/bibliography"/>
   </ds:schemaRefs>

</xml_diff>